<commit_message>
entrega punto 3.2 IA 9 de abril 25
</commit_message>
<xml_diff>
--- a/IA/unidad3/meta3_2/reporte/meta3_2-GarciaChavezErik-IA.docx
+++ b/IA/unidad3/meta3_2/reporte/meta3_2-GarciaChavezErik-IA.docx
@@ -1,6 +1,6 @@
 
 <file path=word/document.xml><?xml version="1.0" encoding="utf-8"?>
-<w:document xmlns:wpc="http://schemas.microsoft.com/office/word/2010/wordprocessingCanvas" xmlns:cx="http://schemas.microsoft.com/office/drawing/2014/chartex" xmlns:cx1="http://schemas.microsoft.com/office/drawing/2015/9/8/chartex" xmlns:cx2="http://schemas.microsoft.com/office/drawing/2015/10/21/chartex" xmlns:cx3="http://schemas.microsoft.com/office/drawing/2016/5/9/chartex" xmlns:cx4="http://schemas.microsoft.com/office/drawing/2016/5/10/chartex" xmlns:cx5="http://schemas.microsoft.com/office/drawing/2016/5/11/chartex" xmlns:cx6="http://schemas.microsoft.com/office/drawing/2016/5/12/chartex" xmlns:cx7="http://schemas.microsoft.com/office/drawing/2016/5/13/chartex" xmlns:cx8="http://schemas.microsoft.com/office/drawing/2016/5/14/chartex" xmlns:mc="http://schemas.openxmlformats.org/markup-compatibility/2006" xmlns:aink="http://schemas.microsoft.com/office/drawing/2016/ink" xmlns:am3d="http://schemas.microsoft.com/office/drawing/2017/model3d" xmlns:o="urn:schemas-microsoft-com:office:office" xmlns:r="http://schemas.openxmlformats.org/officeDocument/2006/relationships" xmlns:m="http://schemas.openxmlformats.org/officeDocument/2006/math" xmlns:v="urn:schemas-microsoft-com:vml" xmlns:wp14="http://schemas.microsoft.com/office/word/2010/wordprocessingDrawing" xmlns:wp="http://schemas.openxmlformats.org/drawingml/2006/wordprocessingDrawing" xmlns:w10="urn:schemas-microsoft-com:office:word" xmlns:w="http://schemas.openxmlformats.org/wordprocessingml/2006/main" xmlns:w14="http://schemas.microsoft.com/office/word/2010/wordml" xmlns:w15="http://schemas.microsoft.com/office/word/2012/wordml" xmlns:w16cex="http://schemas.microsoft.com/office/word/2018/wordml/cex" xmlns:w16cid="http://schemas.microsoft.com/office/word/2016/wordml/cid" xmlns:w16="http://schemas.microsoft.com/office/word/2018/wordml" xmlns:w16sdtdh="http://schemas.microsoft.com/office/word/2020/wordml/sdtdatahash" xmlns:w16se="http://schemas.microsoft.com/office/word/2015/wordml/symex" xmlns:wpg="http://schemas.microsoft.com/office/word/2010/wordprocessingGroup" xmlns:wpi="http://schemas.microsoft.com/office/word/2010/wordprocessingInk" xmlns:wne="http://schemas.microsoft.com/office/word/2006/wordml" xmlns:wps="http://schemas.microsoft.com/office/word/2010/wordprocessingShape" mc:Ignorable="w14 w15 w16se w16cid w16 w16cex w16sdtdh wp14">
+<w:document xmlns:wpc="http://schemas.microsoft.com/office/word/2010/wordprocessingCanvas" xmlns:cx="http://schemas.microsoft.com/office/drawing/2014/chartex" xmlns:cx1="http://schemas.microsoft.com/office/drawing/2015/9/8/chartex" xmlns:cx2="http://schemas.microsoft.com/office/drawing/2015/10/21/chartex" xmlns:cx3="http://schemas.microsoft.com/office/drawing/2016/5/9/chartex" xmlns:cx4="http://schemas.microsoft.com/office/drawing/2016/5/10/chartex" xmlns:cx5="http://schemas.microsoft.com/office/drawing/2016/5/11/chartex" xmlns:cx6="http://schemas.microsoft.com/office/drawing/2016/5/12/chartex" xmlns:cx7="http://schemas.microsoft.com/office/drawing/2016/5/13/chartex" xmlns:cx8="http://schemas.microsoft.com/office/drawing/2016/5/14/chartex" xmlns:mc="http://schemas.openxmlformats.org/markup-compatibility/2006" xmlns:aink="http://schemas.microsoft.com/office/drawing/2016/ink" xmlns:am3d="http://schemas.microsoft.com/office/drawing/2017/model3d" xmlns:o="urn:schemas-microsoft-com:office:office" xmlns:oel="http://schemas.microsoft.com/office/2019/extlst" xmlns:r="http://schemas.openxmlformats.org/officeDocument/2006/relationships" xmlns:m="http://schemas.openxmlformats.org/officeDocument/2006/math" xmlns:v="urn:schemas-microsoft-com:vml" xmlns:wp14="http://schemas.microsoft.com/office/word/2010/wordprocessingDrawing" xmlns:wp="http://schemas.openxmlformats.org/drawingml/2006/wordprocessingDrawing" xmlns:w10="urn:schemas-microsoft-com:office:word" xmlns:w="http://schemas.openxmlformats.org/wordprocessingml/2006/main" xmlns:w14="http://schemas.microsoft.com/office/word/2010/wordml" xmlns:w15="http://schemas.microsoft.com/office/word/2012/wordml" xmlns:w16cex="http://schemas.microsoft.com/office/word/2018/wordml/cex" xmlns:w16cid="http://schemas.microsoft.com/office/word/2016/wordml/cid" xmlns:w16="http://schemas.microsoft.com/office/word/2018/wordml" xmlns:w16sdtdh="http://schemas.microsoft.com/office/word/2020/wordml/sdtdatahash" xmlns:w16se="http://schemas.microsoft.com/office/word/2015/wordml/symex" xmlns:wpg="http://schemas.microsoft.com/office/word/2010/wordprocessingGroup" xmlns:wpi="http://schemas.microsoft.com/office/word/2010/wordprocessingInk" xmlns:wne="http://schemas.microsoft.com/office/word/2006/wordml" xmlns:wps="http://schemas.microsoft.com/office/word/2010/wordprocessingShape" mc:Ignorable="w14 w15 w16se w16cid w16 w16cex w16sdtdh wp14">
   <w:body>
     <w:p>
       <w:pPr>
@@ -11,7 +11,7 @@
           <w:noProof/>
         </w:rPr>
         <w:drawing>
-          <wp:inline distT="0" distB="0" distL="0" distR="0" wp14:anchorId="3DD75452" wp14:editId="2AB1349F">
+          <wp:inline distT="0" distB="0" distL="0" distR="0" wp14:anchorId="3DD75452" wp14:editId="3FE57048">
             <wp:extent cx="4121150" cy="2292350"/>
             <wp:effectExtent l="0" t="0" r="0" b="0"/>
             <wp:docPr id="1" name="Picture 1"/>
@@ -139,7 +139,7 @@
           <w:szCs w:val="32"/>
           <w:lang w:val="es-419"/>
         </w:rPr>
-        <w:t xml:space="preserve">Formulación y gestión de proyectos </w:t>
+        <w:t>Inteligencia artificial</w:t>
       </w:r>
     </w:p>
     <w:p>
@@ -170,7 +170,7 @@
           <w:szCs w:val="32"/>
           <w:lang w:val="es-419"/>
         </w:rPr>
-        <w:t>Practica 1 historia y tipos de aplicaciones web</w:t>
+        <w:t>Regresión lineal multivariable</w:t>
       </w:r>
     </w:p>
     <w:p>
@@ -232,7 +232,7 @@
           <w:szCs w:val="32"/>
           <w:lang w:val="es-419"/>
         </w:rPr>
-        <w:t>Itzel barrera cazares</w:t>
+        <w:t>Juan Ramón Castro Rodríguez</w:t>
       </w:r>
     </w:p>
     <w:p>
@@ -296,7 +296,34 @@
           <w:szCs w:val="32"/>
           <w:lang w:val="es-419"/>
         </w:rPr>
-        <w:t>11 de febrero del 2025</w:t>
+        <w:t>27</w:t>
+      </w:r>
+      <w:r>
+        <w:rPr>
+          <w:rFonts w:ascii="Arial" w:hAnsi="Arial" w:cs="Arial"/>
+          <w:sz w:val="32"/>
+          <w:szCs w:val="32"/>
+          <w:lang w:val="es-419"/>
+        </w:rPr>
+        <w:t xml:space="preserve"> de </w:t>
+      </w:r>
+      <w:r>
+        <w:rPr>
+          <w:rFonts w:ascii="Arial" w:hAnsi="Arial" w:cs="Arial"/>
+          <w:sz w:val="32"/>
+          <w:szCs w:val="32"/>
+          <w:lang w:val="es-419"/>
+        </w:rPr>
+        <w:t>marzo</w:t>
+      </w:r>
+      <w:r>
+        <w:rPr>
+          <w:rFonts w:ascii="Arial" w:hAnsi="Arial" w:cs="Arial"/>
+          <w:sz w:val="32"/>
+          <w:szCs w:val="32"/>
+          <w:lang w:val="es-419"/>
+        </w:rPr>
+        <w:t xml:space="preserve"> del 2025</w:t>
       </w:r>
     </w:p>
     <w:p>
@@ -368,6 +395,7 @@
       <w:r>
         <w:rPr>
           <w:rFonts w:ascii="Arial" w:hAnsi="Arial" w:cs="Arial"/>
+          <w:noProof/>
           <w:sz w:val="24"/>
           <w:szCs w:val="24"/>
           <w:lang w:val="es-419"/>
@@ -421,6 +449,7 @@
       <w:r>
         <w:rPr>
           <w:rFonts w:ascii="Arial" w:hAnsi="Arial" w:cs="Arial"/>
+          <w:noProof/>
           <w:sz w:val="24"/>
           <w:szCs w:val="24"/>
           <w:lang w:val="es-419"/>
@@ -569,16 +598,7 @@
           <w:lang w:val="es-419"/>
         </w:rPr>
         <w:lastRenderedPageBreak/>
-        <w:t xml:space="preserve">Caso de estudio </w:t>
-      </w:r>
-      <w:r>
-        <w:rPr>
-          <w:rFonts w:ascii="Arial" w:hAnsi="Arial" w:cs="Arial"/>
-          <w:sz w:val="24"/>
-          <w:szCs w:val="24"/>
-          <w:lang w:val="es-419"/>
-        </w:rPr>
-        <w:t>LM (</w:t>
+        <w:t>Caso de estudio GDX con datos sintéticos (</w:t>
       </w:r>
       <w:r>
         <w:rPr>
@@ -596,30 +616,32 @@
           <w:szCs w:val="24"/>
           <w:lang w:val="es-419"/>
         </w:rPr>
-        <w:t>)</w:t>
-      </w:r>
-    </w:p>
-    <w:p>
-      <w:pPr>
-        <w:rPr>
-          <w:rFonts w:ascii="Arial" w:hAnsi="Arial" w:cs="Arial"/>
-          <w:sz w:val="24"/>
-          <w:szCs w:val="24"/>
-          <w:lang w:val="es-419"/>
-        </w:rPr>
-      </w:pPr>
-      <w:r>
-        <w:rPr>
-          <w:rFonts w:ascii="Arial" w:hAnsi="Arial" w:cs="Arial"/>
-          <w:sz w:val="24"/>
-          <w:szCs w:val="24"/>
+        <w:t>):</w:t>
+      </w:r>
+    </w:p>
+    <w:p>
+      <w:pPr>
+        <w:rPr>
+          <w:rFonts w:ascii="Arial" w:hAnsi="Arial" w:cs="Arial"/>
+          <w:sz w:val="24"/>
+          <w:szCs w:val="24"/>
+          <w:u w:val="single"/>
+          <w:lang w:val="es-419"/>
+        </w:rPr>
+      </w:pPr>
+      <w:r>
+        <w:rPr>
+          <w:rFonts w:ascii="Arial" w:hAnsi="Arial" w:cs="Arial"/>
+          <w:sz w:val="24"/>
+          <w:szCs w:val="24"/>
+          <w:u w:val="single"/>
           <w:lang w:val="es-419"/>
         </w:rPr>
         <w:drawing>
-          <wp:inline distT="0" distB="0" distL="0" distR="0" wp14:anchorId="4651522F" wp14:editId="55259C45">
-            <wp:extent cx="5943600" cy="1964690"/>
+          <wp:inline distT="0" distB="0" distL="0" distR="0" wp14:anchorId="6D15D3D6" wp14:editId="4C019D10">
+            <wp:extent cx="3857324" cy="3200400"/>
             <wp:effectExtent l="0" t="0" r="0" b="0"/>
-            <wp:docPr id="4" name="Picture 4"/>
+            <wp:docPr id="5" name="Imagen 5"/>
             <wp:cNvGraphicFramePr>
               <a:graphicFrameLocks xmlns:a="http://schemas.openxmlformats.org/drawingml/2006/main" noChangeAspect="1"/>
             </wp:cNvGraphicFramePr>
@@ -639,6 +661,284 @@
                   <pic:spPr>
                     <a:xfrm>
                       <a:off x="0" y="0"/>
+                      <a:ext cx="3876416" cy="3216240"/>
+                    </a:xfrm>
+                    <a:prstGeom prst="rect">
+                      <a:avLst/>
+                    </a:prstGeom>
+                  </pic:spPr>
+                </pic:pic>
+              </a:graphicData>
+            </a:graphic>
+          </wp:inline>
+        </w:drawing>
+      </w:r>
+    </w:p>
+    <w:p>
+      <w:pPr>
+        <w:rPr>
+          <w:rFonts w:ascii="Arial" w:hAnsi="Arial" w:cs="Arial"/>
+          <w:sz w:val="24"/>
+          <w:szCs w:val="24"/>
+          <w:lang w:val="es-419"/>
+        </w:rPr>
+      </w:pPr>
+      <w:r>
+        <w:rPr>
+          <w:rFonts w:ascii="Arial" w:hAnsi="Arial" w:cs="Arial"/>
+          <w:sz w:val="24"/>
+          <w:szCs w:val="24"/>
+          <w:lang w:val="es-419"/>
+        </w:rPr>
+        <w:t xml:space="preserve">(para el caso de los datos del archivo 01, tengo un </w:t>
+      </w:r>
+      <w:r>
+        <w:rPr>
+          <w:rFonts w:ascii="Arial" w:hAnsi="Arial" w:cs="Arial"/>
+          <w:sz w:val="24"/>
+          <w:szCs w:val="24"/>
+          <w:lang w:val="es-419"/>
+        </w:rPr>
+        <w:t>problema</w:t>
+      </w:r>
+      <w:r>
+        <w:rPr>
+          <w:rFonts w:ascii="Arial" w:hAnsi="Arial" w:cs="Arial"/>
+          <w:sz w:val="24"/>
+          <w:szCs w:val="24"/>
+          <w:lang w:val="es-419"/>
+        </w:rPr>
+        <w:t>, me da ese valor de precisión pero creo que podría estar mal, pero ya no supe cual podría ser el problema)</w:t>
+      </w:r>
+    </w:p>
+    <w:p>
+      <w:pPr>
+        <w:rPr>
+          <w:rFonts w:ascii="Arial" w:hAnsi="Arial" w:cs="Arial"/>
+          <w:sz w:val="24"/>
+          <w:szCs w:val="24"/>
+          <w:lang w:val="es-419"/>
+        </w:rPr>
+      </w:pPr>
+    </w:p>
+    <w:p>
+      <w:pPr>
+        <w:rPr>
+          <w:rFonts w:ascii="Arial" w:hAnsi="Arial" w:cs="Arial"/>
+          <w:sz w:val="24"/>
+          <w:szCs w:val="24"/>
+          <w:lang w:val="es-419"/>
+        </w:rPr>
+      </w:pPr>
+    </w:p>
+    <w:p>
+      <w:pPr>
+        <w:rPr>
+          <w:rFonts w:ascii="Arial" w:hAnsi="Arial" w:cs="Arial"/>
+          <w:sz w:val="24"/>
+          <w:szCs w:val="24"/>
+          <w:lang w:val="es-419"/>
+        </w:rPr>
+      </w:pPr>
+    </w:p>
+    <w:p>
+      <w:pPr>
+        <w:rPr>
+          <w:rFonts w:ascii="Arial" w:hAnsi="Arial" w:cs="Arial"/>
+          <w:sz w:val="24"/>
+          <w:szCs w:val="24"/>
+          <w:lang w:val="es-419"/>
+        </w:rPr>
+      </w:pPr>
+    </w:p>
+    <w:p>
+      <w:pPr>
+        <w:rPr>
+          <w:rFonts w:ascii="Arial" w:hAnsi="Arial" w:cs="Arial"/>
+          <w:sz w:val="24"/>
+          <w:szCs w:val="24"/>
+          <w:lang w:val="es-419"/>
+        </w:rPr>
+      </w:pPr>
+    </w:p>
+    <w:p>
+      <w:pPr>
+        <w:rPr>
+          <w:rFonts w:ascii="Arial" w:hAnsi="Arial" w:cs="Arial"/>
+          <w:sz w:val="24"/>
+          <w:szCs w:val="24"/>
+          <w:lang w:val="es-419"/>
+        </w:rPr>
+      </w:pPr>
+    </w:p>
+    <w:p>
+      <w:pPr>
+        <w:rPr>
+          <w:rFonts w:ascii="Arial" w:hAnsi="Arial" w:cs="Arial"/>
+          <w:sz w:val="24"/>
+          <w:szCs w:val="24"/>
+          <w:lang w:val="es-419"/>
+        </w:rPr>
+      </w:pPr>
+    </w:p>
+    <w:p>
+      <w:pPr>
+        <w:rPr>
+          <w:rFonts w:ascii="Arial" w:hAnsi="Arial" w:cs="Arial"/>
+          <w:sz w:val="24"/>
+          <w:szCs w:val="24"/>
+          <w:lang w:val="es-419"/>
+        </w:rPr>
+      </w:pPr>
+    </w:p>
+    <w:p>
+      <w:pPr>
+        <w:rPr>
+          <w:rFonts w:ascii="Arial" w:hAnsi="Arial" w:cs="Arial"/>
+          <w:sz w:val="24"/>
+          <w:szCs w:val="24"/>
+          <w:lang w:val="es-419"/>
+        </w:rPr>
+      </w:pPr>
+    </w:p>
+    <w:p>
+      <w:pPr>
+        <w:rPr>
+          <w:rFonts w:ascii="Arial" w:hAnsi="Arial" w:cs="Arial"/>
+          <w:sz w:val="24"/>
+          <w:szCs w:val="24"/>
+          <w:lang w:val="es-419"/>
+        </w:rPr>
+      </w:pPr>
+    </w:p>
+    <w:p>
+      <w:pPr>
+        <w:rPr>
+          <w:rFonts w:ascii="Arial" w:hAnsi="Arial" w:cs="Arial"/>
+          <w:sz w:val="24"/>
+          <w:szCs w:val="24"/>
+          <w:lang w:val="es-419"/>
+        </w:rPr>
+      </w:pPr>
+    </w:p>
+    <w:p>
+      <w:pPr>
+        <w:rPr>
+          <w:rFonts w:ascii="Arial" w:hAnsi="Arial" w:cs="Arial"/>
+          <w:sz w:val="24"/>
+          <w:szCs w:val="24"/>
+          <w:lang w:val="es-419"/>
+        </w:rPr>
+      </w:pPr>
+    </w:p>
+    <w:p>
+      <w:pPr>
+        <w:rPr>
+          <w:rFonts w:ascii="Arial" w:hAnsi="Arial" w:cs="Arial"/>
+          <w:sz w:val="24"/>
+          <w:szCs w:val="24"/>
+          <w:lang w:val="es-419"/>
+        </w:rPr>
+      </w:pPr>
+    </w:p>
+    <w:p>
+      <w:pPr>
+        <w:rPr>
+          <w:rFonts w:ascii="Arial" w:hAnsi="Arial" w:cs="Arial"/>
+          <w:sz w:val="24"/>
+          <w:szCs w:val="24"/>
+          <w:lang w:val="es-419"/>
+        </w:rPr>
+      </w:pPr>
+    </w:p>
+    <w:p>
+      <w:pPr>
+        <w:rPr>
+          <w:rFonts w:ascii="Arial" w:hAnsi="Arial" w:cs="Arial"/>
+          <w:sz w:val="24"/>
+          <w:szCs w:val="24"/>
+          <w:lang w:val="es-419"/>
+        </w:rPr>
+      </w:pPr>
+      <w:r>
+        <w:rPr>
+          <w:rFonts w:ascii="Arial" w:hAnsi="Arial" w:cs="Arial"/>
+          <w:sz w:val="24"/>
+          <w:szCs w:val="24"/>
+          <w:lang w:val="es-419"/>
+        </w:rPr>
+        <w:lastRenderedPageBreak/>
+        <w:t xml:space="preserve">Caso de estudio </w:t>
+      </w:r>
+      <w:r>
+        <w:rPr>
+          <w:rFonts w:ascii="Arial" w:hAnsi="Arial" w:cs="Arial"/>
+          <w:sz w:val="24"/>
+          <w:szCs w:val="24"/>
+          <w:lang w:val="es-419"/>
+        </w:rPr>
+        <w:t>LM (</w:t>
+      </w:r>
+      <w:r>
+        <w:rPr>
+          <w:rFonts w:ascii="Arial" w:hAnsi="Arial" w:cs="Arial"/>
+          <w:sz w:val="24"/>
+          <w:szCs w:val="24"/>
+          <w:lang w:val="es-419"/>
+        </w:rPr>
+        <w:t>challenge00_syntheticdataset22.txt</w:t>
+      </w:r>
+      <w:r>
+        <w:rPr>
+          <w:rFonts w:ascii="Arial" w:hAnsi="Arial" w:cs="Arial"/>
+          <w:sz w:val="24"/>
+          <w:szCs w:val="24"/>
+          <w:lang w:val="es-419"/>
+        </w:rPr>
+        <w:t>)</w:t>
+      </w:r>
+    </w:p>
+    <w:p>
+      <w:pPr>
+        <w:rPr>
+          <w:rFonts w:ascii="Arial" w:hAnsi="Arial" w:cs="Arial"/>
+          <w:sz w:val="24"/>
+          <w:szCs w:val="24"/>
+          <w:lang w:val="es-419"/>
+        </w:rPr>
+      </w:pPr>
+      <w:r>
+        <w:rPr>
+          <w:rFonts w:ascii="Arial" w:hAnsi="Arial" w:cs="Arial"/>
+          <w:noProof/>
+          <w:sz w:val="24"/>
+          <w:szCs w:val="24"/>
+          <w:lang w:val="es-419"/>
+        </w:rPr>
+        <w:drawing>
+          <wp:inline distT="0" distB="0" distL="0" distR="0" wp14:anchorId="4651522F" wp14:editId="55259C45">
+            <wp:extent cx="5943600" cy="1964690"/>
+            <wp:effectExtent l="0" t="0" r="0" b="0"/>
+            <wp:docPr id="4" name="Picture 4"/>
+            <wp:cNvGraphicFramePr>
+              <a:graphicFrameLocks xmlns:a="http://schemas.openxmlformats.org/drawingml/2006/main" noChangeAspect="1"/>
+            </wp:cNvGraphicFramePr>
+            <a:graphic xmlns:a="http://schemas.openxmlformats.org/drawingml/2006/main">
+              <a:graphicData uri="http://schemas.openxmlformats.org/drawingml/2006/picture">
+                <pic:pic xmlns:pic="http://schemas.openxmlformats.org/drawingml/2006/picture">
+                  <pic:nvPicPr>
+                    <pic:cNvPr id="1" name=""/>
+                    <pic:cNvPicPr/>
+                  </pic:nvPicPr>
+                  <pic:blipFill>
+                    <a:blip r:embed="rId8"/>
+                    <a:stretch>
+                      <a:fillRect/>
+                    </a:stretch>
+                  </pic:blipFill>
+                  <pic:spPr>
+                    <a:xfrm>
+                      <a:off x="0" y="0"/>
                       <a:ext cx="5943600" cy="1964690"/>
                     </a:xfrm>
                     <a:prstGeom prst="rect">
@@ -705,6 +1005,78 @@
           <w:lang w:val="es-419"/>
         </w:rPr>
         <w:t>)</w:t>
+      </w:r>
+    </w:p>
+    <w:p>
+      <w:pPr>
+        <w:rPr>
+          <w:rFonts w:ascii="Arial" w:hAnsi="Arial" w:cs="Arial"/>
+          <w:sz w:val="24"/>
+          <w:szCs w:val="24"/>
+          <w:lang w:val="es-419"/>
+        </w:rPr>
+      </w:pPr>
+      <w:r>
+        <w:rPr>
+          <w:rFonts w:ascii="Arial" w:hAnsi="Arial" w:cs="Arial"/>
+          <w:sz w:val="24"/>
+          <w:szCs w:val="24"/>
+          <w:lang w:val="es-419"/>
+        </w:rPr>
+        <w:drawing>
+          <wp:inline distT="0" distB="0" distL="0" distR="0" wp14:anchorId="730488F0" wp14:editId="1006617E">
+            <wp:extent cx="4629796" cy="2295845"/>
+            <wp:effectExtent l="0" t="0" r="0" b="9525"/>
+            <wp:docPr id="6" name="Imagen 6"/>
+            <wp:cNvGraphicFramePr>
+              <a:graphicFrameLocks xmlns:a="http://schemas.openxmlformats.org/drawingml/2006/main" noChangeAspect="1"/>
+            </wp:cNvGraphicFramePr>
+            <a:graphic xmlns:a="http://schemas.openxmlformats.org/drawingml/2006/main">
+              <a:graphicData uri="http://schemas.openxmlformats.org/drawingml/2006/picture">
+                <pic:pic xmlns:pic="http://schemas.openxmlformats.org/drawingml/2006/picture">
+                  <pic:nvPicPr>
+                    <pic:cNvPr id="1" name=""/>
+                    <pic:cNvPicPr/>
+                  </pic:nvPicPr>
+                  <pic:blipFill>
+                    <a:blip r:embed="rId9"/>
+                    <a:stretch>
+                      <a:fillRect/>
+                    </a:stretch>
+                  </pic:blipFill>
+                  <pic:spPr>
+                    <a:xfrm>
+                      <a:off x="0" y="0"/>
+                      <a:ext cx="4629796" cy="2295845"/>
+                    </a:xfrm>
+                    <a:prstGeom prst="rect">
+                      <a:avLst/>
+                    </a:prstGeom>
+                  </pic:spPr>
+                </pic:pic>
+              </a:graphicData>
+            </a:graphic>
+          </wp:inline>
+        </w:drawing>
+      </w:r>
+    </w:p>
+    <w:p>
+      <w:pPr>
+        <w:rPr>
+          <w:rFonts w:ascii="Arial" w:hAnsi="Arial" w:cs="Arial"/>
+          <w:sz w:val="24"/>
+          <w:szCs w:val="24"/>
+          <w:lang w:val="es-419"/>
+        </w:rPr>
+      </w:pPr>
+      <w:r>
+        <w:rPr>
+          <w:rFonts w:ascii="Arial" w:hAnsi="Arial" w:cs="Arial"/>
+          <w:sz w:val="24"/>
+          <w:szCs w:val="24"/>
+          <w:lang w:val="es-419"/>
+        </w:rPr>
+        <w:t>Me pasa lo mimso con el LM</w:t>
       </w:r>
     </w:p>
     <w:sectPr>
@@ -1116,13 +1488,13 @@
     <w:name w:val="Normal"/>
     <w:qFormat/>
   </w:style>
-  <w:style w:type="character" w:default="1" w:styleId="DefaultParagraphFont">
+  <w:style w:type="character" w:default="1" w:styleId="Fuentedeprrafopredeter">
     <w:name w:val="Default Paragraph Font"/>
     <w:uiPriority w:val="1"/>
     <w:semiHidden/>
     <w:unhideWhenUsed/>
   </w:style>
-  <w:style w:type="table" w:default="1" w:styleId="TableNormal">
+  <w:style w:type="table" w:default="1" w:styleId="Tablanormal">
     <w:name w:val="Normal Table"/>
     <w:uiPriority w:val="99"/>
     <w:semiHidden/>
@@ -1137,7 +1509,7 @@
       </w:tblCellMar>
     </w:tblPr>
   </w:style>
-  <w:style w:type="numbering" w:default="1" w:styleId="NoList">
+  <w:style w:type="numbering" w:default="1" w:styleId="Sinlista">
     <w:name w:val="No List"/>
     <w:uiPriority w:val="99"/>
     <w:semiHidden/>

</xml_diff>